<commit_message>
Ajuste na KPI de informações gerais no dashboard
</commit_message>
<xml_diff>
--- a/site/documentacao/Documentacao_Grupo01.docx
+++ b/site/documentacao/Documentacao_Grupo01.docx
@@ -941,7 +941,23 @@
         <w:ind w:left="708"/>
       </w:pPr>
       <w:r>
-        <w:t>Os primeiros passos serão formar as equipes, criar o projeto no GitHub (para auxiliar no versionamento e compartilhamento) e organizar as ferramentas de gestão (Microsoft Planner como a ferramenta de gestão principal, Discord para reuniões e comunicações entre os integrantes e OneDrive para compartilhamento de arquivos).</w:t>
+        <w:t xml:space="preserve">Os primeiros passos serão formar as equipes, criar o projeto no GitHub (para auxiliar no versionamento e compartilhamento) e organizar as ferramentas de gestão (Microsoft </w:t>
+      </w:r>
+      <w:proofErr w:type="spellStart"/>
+      <w:r>
+        <w:t>Planner</w:t>
+      </w:r>
+      <w:proofErr w:type="spellEnd"/>
+      <w:r>
+        <w:t xml:space="preserve"> como a ferramenta de gestão principal, </w:t>
+      </w:r>
+      <w:proofErr w:type="spellStart"/>
+      <w:r>
+        <w:t>Discord</w:t>
+      </w:r>
+      <w:proofErr w:type="spellEnd"/>
+      <w:r>
+        <w:t xml:space="preserve"> para reuniões e comunicações entre os integrantes e OneDrive para compartilhamento de arquivos).</w:t>
       </w:r>
     </w:p>
     <w:p>
@@ -1553,7 +1569,15 @@
         <w:ind w:left="785"/>
       </w:pPr>
       <w:r>
-        <w:t xml:space="preserve">O website mantém as páginas: index, nossos serviços, login e cadastro, feitas na sprint 2. Além disso, foi criada </w:t>
+        <w:t xml:space="preserve">O website mantém as páginas: index, nossos serviços, login e cadastro, feitas </w:t>
+      </w:r>
+      <w:proofErr w:type="spellStart"/>
+      <w:r>
+        <w:t>na</w:t>
+      </w:r>
+      <w:proofErr w:type="spellEnd"/>
+      <w:r>
+        <w:t xml:space="preserve"> sprint 2. Além disso, foi criada </w:t>
       </w:r>
       <w:r>
         <w:t>uma página</w:t>
@@ -1571,7 +1595,23 @@
         <w:t>A página permite o usuário a modificar a locação dos produtos em cada prateleira.</w:t>
       </w:r>
       <w:r>
-        <w:t xml:space="preserve"> Haverá também a página de empresas, que possui informações sobre a empresa do cliente, informações sobre os seus funcionários e a página também permite o cadastro de novos funcionários, com a função de ‘Administrador’ ou ‘Usuário’ para identificar seu nível de permissão. Além disso, o sidebar terá uma página de configurações, que permite o cliente as opções de mudar os seus dados, como o username e a senha. Outra página é a de notificações, que é constantemente atualizada e exibe alertas de ‘Alerta’ ou ‘Crítico’ para indicar o grau do acontecimento e monitorar o estado das prateleiras do mercado. O foco do perfil é a dashboard, que possui KPIs (‘Key Performance Indicator’ ou ‘Indicador-chave de desempenho’)</w:t>
+        <w:t xml:space="preserve"> Haverá também a página de empresas, que possui informações sobre a empresa do cliente, informações sobre os seus funcionários e a página também permite o cadastro de novos funcionários, com a função de ‘Administrador’ ou ‘Usuário’ para identificar seu nível de permissão. Além disso, o </w:t>
+      </w:r>
+      <w:proofErr w:type="spellStart"/>
+      <w:r>
+        <w:t>sidebar</w:t>
+      </w:r>
+      <w:proofErr w:type="spellEnd"/>
+      <w:r>
+        <w:t xml:space="preserve"> terá uma página de configurações, que permite o cliente as opções de mudar os seus dados, como o </w:t>
+      </w:r>
+      <w:proofErr w:type="spellStart"/>
+      <w:r>
+        <w:t>username</w:t>
+      </w:r>
+      <w:proofErr w:type="spellEnd"/>
+      <w:r>
+        <w:t xml:space="preserve"> e a senha. Outra página é a de notificações, que é constantemente atualizada e exibe alertas de ‘Alerta’ ou ‘Crítico’ para indicar o grau do acontecimento e monitorar o estado das prateleiras do mercado. O foco do perfil é a dashboard, que possui KPIs (‘Key Performance Indicator’ ou ‘Indicador-chave de desempenho’)</w:t>
       </w:r>
       <w:r>
         <w:t xml:space="preserve"> e gráficos, com informações sobre o estado do mercado, do setor e de cada prateleira para que o cliente tenha todas as informações necessárias para tomar uma decisão/ação em seu mercado. Estas informações são coletadas através de sensores, enviadas à um banco de dados na nuvem e tratados para mostrar as informações desejadas na tela, que podem ser de acordo com o </w:t>
@@ -1755,7 +1795,15 @@
         <w:t xml:space="preserve">Visando uma melhor utilização das aplicações do projeto e com intuito de trazer informações que proporcionem ao cliente um maior entendimento, </w:t>
       </w:r>
       <w:r>
-        <w:t xml:space="preserve">há um manual de instalação para oferecer apoio ao usuário, além do help desk. </w:t>
+        <w:t xml:space="preserve">há um manual de instalação para oferecer apoio ao usuário, além do help </w:t>
+      </w:r>
+      <w:proofErr w:type="spellStart"/>
+      <w:r>
+        <w:t>desk</w:t>
+      </w:r>
+      <w:proofErr w:type="spellEnd"/>
+      <w:r>
+        <w:t xml:space="preserve">. </w:t>
       </w:r>
     </w:p>
     <w:p/>
@@ -1880,7 +1928,15 @@
         <w:t xml:space="preserve"> do projeto e o foco deve estar voltado </w:t>
       </w:r>
       <w:r>
-        <w:t>para a manutenção do site e da ferramenta de help desk.</w:t>
+        <w:t xml:space="preserve">para a manutenção do site e da ferramenta de help </w:t>
+      </w:r>
+      <w:proofErr w:type="spellStart"/>
+      <w:r>
+        <w:t>desk</w:t>
+      </w:r>
+      <w:proofErr w:type="spellEnd"/>
+      <w:r>
+        <w:t>.</w:t>
       </w:r>
     </w:p>
     <w:p/>
@@ -1987,7 +2043,15 @@
         </w:numPr>
       </w:pPr>
       <w:r>
-        <w:t>Em caso de problemas, incidentes ou requisições, o cliente deve passar por um atendimento de help desk para a resolução da situação;</w:t>
+        <w:t xml:space="preserve">Em caso de problemas, incidentes ou requisições, o cliente deve passar por um atendimento de help </w:t>
+      </w:r>
+      <w:proofErr w:type="spellStart"/>
+      <w:r>
+        <w:t>desk</w:t>
+      </w:r>
+      <w:proofErr w:type="spellEnd"/>
+      <w:r>
+        <w:t xml:space="preserve"> para a resolução da situação;</w:t>
       </w:r>
     </w:p>
     <w:p>
@@ -2132,13 +2196,23 @@
                 <w:color w:val="FFFFFF" w:themeColor="background1"/>
               </w:rPr>
             </w:pPr>
+            <w:proofErr w:type="spellStart"/>
             <w:r>
               <w:rPr>
                 <w:b/>
                 <w:bCs/>
                 <w:color w:val="FFFFFF" w:themeColor="background1"/>
               </w:rPr>
-              <w:t>Product Backlog Refinado</w:t>
+              <w:t>Product</w:t>
+            </w:r>
+            <w:proofErr w:type="spellEnd"/>
+            <w:r>
+              <w:rPr>
+                <w:b/>
+                <w:bCs/>
+                <w:color w:val="FFFFFF" w:themeColor="background1"/>
+              </w:rPr>
+              <w:t xml:space="preserve"> Backlog Refinado</w:t>
             </w:r>
           </w:p>
         </w:tc>
@@ -3567,8 +3641,13 @@
               <w:jc w:val="center"/>
             </w:pPr>
             <w:r>
-              <w:t>Ferramenta de help desk</w:t>
-            </w:r>
+              <w:t xml:space="preserve">Ferramenta de help </w:t>
+            </w:r>
+            <w:proofErr w:type="spellStart"/>
+            <w:r>
+              <w:t>desk</w:t>
+            </w:r>
+            <w:proofErr w:type="spellEnd"/>
           </w:p>
         </w:tc>
         <w:tc>
@@ -3582,7 +3661,23 @@
               <w:jc w:val="center"/>
             </w:pPr>
             <w:r>
-              <w:t>Ferramenta de help desk integrada ao site na página index e na sidebar do perfil, que ao ser clicada, abrirá uma página de abertura de chamado, que posteriormente passará pelos níveis de atendimento.</w:t>
+              <w:t xml:space="preserve">Ferramenta de help </w:t>
+            </w:r>
+            <w:proofErr w:type="spellStart"/>
+            <w:r>
+              <w:t>desk</w:t>
+            </w:r>
+            <w:proofErr w:type="spellEnd"/>
+            <w:r>
+              <w:t xml:space="preserve"> integrada ao site na página index e na </w:t>
+            </w:r>
+            <w:proofErr w:type="spellStart"/>
+            <w:r>
+              <w:t>sidebar</w:t>
+            </w:r>
+            <w:proofErr w:type="spellEnd"/>
+            <w:r>
+              <w:t xml:space="preserve"> do perfil, que ao ser clicada, abrirá uma página de abertura de chamado, que posteriormente passará pelos níveis de atendimento.</w:t>
             </w:r>
           </w:p>
         </w:tc>
@@ -4887,8 +4982,13 @@
               <w:t>As APIs são responsáveis por pegar os dados e conectá-los ao sistema (Node.JS</w:t>
             </w:r>
             <w:r>
-              <w:t xml:space="preserve"> e ChartJs</w:t>
-            </w:r>
+              <w:t xml:space="preserve"> e </w:t>
+            </w:r>
+            <w:proofErr w:type="spellStart"/>
+            <w:r>
+              <w:t>ChartJs</w:t>
+            </w:r>
+            <w:proofErr w:type="spellEnd"/>
             <w:r>
               <w:t>)</w:t>
             </w:r>
@@ -4941,8 +5041,13 @@
       <w:r>
         <w:t xml:space="preserve">Microsoft </w:t>
       </w:r>
-      <w:r>
-        <w:t>Planner, devido a sua praticidade,</w:t>
+      <w:proofErr w:type="spellStart"/>
+      <w:r>
+        <w:t>Planner</w:t>
+      </w:r>
+      <w:proofErr w:type="spellEnd"/>
+      <w:r>
+        <w:t>, devido a sua praticidade,</w:t>
       </w:r>
       <w:r>
         <w:t xml:space="preserve"> facilidade na</w:t>
@@ -4985,7 +5090,15 @@
         <w:spacing w:before="0" w:after="160" w:line="259" w:lineRule="auto"/>
       </w:pPr>
       <w:r>
-        <w:t>Dois backlogs divididos em Product Backlog e Sprint Backlog</w:t>
+        <w:t xml:space="preserve">Dois backlogs divididos em </w:t>
+      </w:r>
+      <w:proofErr w:type="spellStart"/>
+      <w:r>
+        <w:t>Product</w:t>
+      </w:r>
+      <w:proofErr w:type="spellEnd"/>
+      <w:r>
+        <w:t xml:space="preserve"> Backlog e Sprint Backlog</w:t>
       </w:r>
       <w:r>
         <w:t>;</w:t>
@@ -5083,8 +5196,13 @@
         <w:t>sobre o prazo das</w:t>
       </w:r>
       <w:r>
-        <w:t xml:space="preserve"> atividades, incluindo avisar sobre as reuniões, que são feitas via Discord</w:t>
-      </w:r>
+        <w:t xml:space="preserve"> atividades, incluindo avisar sobre as reuniões, que são feitas via </w:t>
+      </w:r>
+      <w:proofErr w:type="spellStart"/>
+      <w:r>
+        <w:t>Discord</w:t>
+      </w:r>
+      <w:proofErr w:type="spellEnd"/>
       <w:r>
         <w:t>;</w:t>
       </w:r>
@@ -5099,7 +5217,23 @@
         <w:spacing w:before="0" w:after="160" w:line="259" w:lineRule="auto"/>
       </w:pPr>
       <w:r>
-        <w:t xml:space="preserve">Um bucket (Método de separação de tópicos do Planner) exclusivo para as </w:t>
+        <w:t xml:space="preserve">Um </w:t>
+      </w:r>
+      <w:proofErr w:type="spellStart"/>
+      <w:r>
+        <w:t>bucket</w:t>
+      </w:r>
+      <w:proofErr w:type="spellEnd"/>
+      <w:r>
+        <w:t xml:space="preserve"> (Método de separação de tópicos do </w:t>
+      </w:r>
+      <w:proofErr w:type="spellStart"/>
+      <w:r>
+        <w:t>Planner</w:t>
+      </w:r>
+      <w:proofErr w:type="spellEnd"/>
+      <w:r>
+        <w:t xml:space="preserve">) exclusivo para as </w:t>
       </w:r>
       <w:proofErr w:type="spellStart"/>
       <w:r>
@@ -5320,7 +5454,15 @@
         <w:t>A ferramenta</w:t>
       </w:r>
       <w:r>
-        <w:t xml:space="preserve"> de Help Desk escolhida foi o Auvo Desk, ferramenta essa que disponibiliza uma vasta variedade de opções de organização, fator que impacta diretamente desde o atendimento ao cliente até à otimização do fluxo de trabalho, fazendo com que haja uma maior integração entre atendimentos internos e externos. Além disso, a ferramenta é compatível e possui uma versão para smartphones, entretanto, essa versão é voltada para o gerenciamento de equipes. Para obter uma solução de maneira mais rápida e prática para o cliente, a ferramenta é utilizada da seguinte forma:</w:t>
+        <w:t xml:space="preserve"> de Help Desk escolhida foi o </w:t>
+      </w:r>
+      <w:proofErr w:type="spellStart"/>
+      <w:r>
+        <w:t>Auvo</w:t>
+      </w:r>
+      <w:proofErr w:type="spellEnd"/>
+      <w:r>
+        <w:t xml:space="preserve"> Desk, ferramenta essa que disponibiliza uma vasta variedade de opções de organização, fator que impacta diretamente desde o atendimento ao cliente até à otimização do fluxo de trabalho, fazendo com que haja uma maior integração entre atendimentos internos e externos. Além disso, a ferramenta é compatível e possui uma versão para smartphones, entretanto, essa versão é voltada para o gerenciamento de equipes. Para obter uma solução de maneira mais rápida e prática para o cliente, a ferramenta é utilizada da seguinte forma:</w:t>
       </w:r>
     </w:p>
     <w:p>
@@ -5340,7 +5482,15 @@
         </w:numPr>
       </w:pPr>
       <w:r>
-        <w:t>Ao logar no sistema, o membro terá acesso ao painel geral de tickets onde estarão disponíveis as estatísticas gerais de atendimento e os tickets cadastrados, podendo ser visualizados de duas maneiras: em modo listagem ou em modo de pipeline (personalizável);</w:t>
+        <w:t xml:space="preserve">Ao </w:t>
+      </w:r>
+      <w:proofErr w:type="spellStart"/>
+      <w:r>
+        <w:t>logar</w:t>
+      </w:r>
+      <w:proofErr w:type="spellEnd"/>
+      <w:r>
+        <w:t xml:space="preserve"> no sistema, o membro terá acesso ao painel geral de tickets onde estarão disponíveis as estatísticas gerais de atendimento e os tickets cadastrados, podendo ser visualizados de duas maneiras: em modo listagem ou em modo de pipeline (personalizável);</w:t>
       </w:r>
     </w:p>
     <w:p>
@@ -5450,7 +5600,15 @@
         </w:numPr>
       </w:pPr>
       <w:r>
-        <w:t>Quando cadastrado e logado, o cliente terá acesso a um botão de suporte que está fixado no sidebar, ao apertá-lo, é redirecionado para a página de suporte já informada no tópico acima, onde registrará as informações já citadas;</w:t>
+        <w:t xml:space="preserve">Quando cadastrado e logado, o cliente terá acesso a um botão de suporte que está fixado no </w:t>
+      </w:r>
+      <w:proofErr w:type="spellStart"/>
+      <w:r>
+        <w:t>sidebar</w:t>
+      </w:r>
+      <w:proofErr w:type="spellEnd"/>
+      <w:r>
+        <w:t>, ao apertá-lo, é redirecionado para a página de suporte já informada no tópico acima, onde registrará as informações já citadas;</w:t>
       </w:r>
     </w:p>
     <w:p>
@@ -5462,7 +5620,15 @@
         </w:numPr>
       </w:pPr>
       <w:r>
-        <w:t>O cliente também pode optar por enviar um e-mail para a empresa, onde após enviado, já é adicionado ao Auvo Desk</w:t>
+        <w:t xml:space="preserve">O cliente também pode optar por enviar um e-mail para a empresa, onde após enviado, já é adicionado ao </w:t>
+      </w:r>
+      <w:proofErr w:type="spellStart"/>
+      <w:r>
+        <w:t>Auvo</w:t>
+      </w:r>
+      <w:proofErr w:type="spellEnd"/>
+      <w:r>
+        <w:t xml:space="preserve"> Desk</w:t>
       </w:r>
       <w:r>
         <w:t>.</w:t>
@@ -6457,10 +6623,244 @@
       </w:r>
     </w:p>
     <w:p/>
+    <w:p/>
+    <w:p/>
+    <w:p/>
+    <w:p/>
+    <w:p/>
+    <w:p/>
+    <w:p/>
+    <w:p/>
+    <w:p/>
+    <w:p/>
+    <w:p/>
+    <w:p/>
+    <w:p/>
+    <w:p/>
+    <w:p/>
+    <w:p/>
+    <w:p/>
+    <w:p/>
+    <w:p>
+      <w:pPr>
+        <w:pStyle w:val="Ttulo1"/>
+        <w:rPr>
+          <w:sz w:val="36"/>
+          <w:szCs w:val="40"/>
+        </w:rPr>
+      </w:pPr>
+      <w:r>
+        <w:rPr>
+          <w:sz w:val="36"/>
+          <w:szCs w:val="40"/>
+        </w:rPr>
+        <w:t>Métricas</w:t>
+      </w:r>
+    </w:p>
+    <w:p/>
+    <w:p/>
+    <w:p/>
+    <w:p>
+      <w:r>
+        <w:drawing>
+          <wp:anchor distT="0" distB="0" distL="114300" distR="114300" simplePos="0" relativeHeight="251664384" behindDoc="0" locked="0" layoutInCell="1" allowOverlap="1" wp14:anchorId="1F540CA2" wp14:editId="6D79EA55">
+            <wp:simplePos x="0" y="0"/>
+            <wp:positionH relativeFrom="margin">
+              <wp:align>center</wp:align>
+            </wp:positionH>
+            <wp:positionV relativeFrom="paragraph">
+              <wp:posOffset>3891629</wp:posOffset>
+            </wp:positionV>
+            <wp:extent cx="4459898" cy="1401259"/>
+            <wp:effectExtent l="0" t="0" r="0" b="0"/>
+            <wp:wrapNone/>
+            <wp:docPr id="9" name="table" descr="Interface gráfica do usuário&#10;&#10;Descrição gerada automaticamente">
+              <a:extLst xmlns:a="http://schemas.openxmlformats.org/drawingml/2006/main">
+                <a:ext uri="{FF2B5EF4-FFF2-40B4-BE49-F238E27FC236}">
+                  <a16:creationId xmlns:a16="http://schemas.microsoft.com/office/drawing/2014/main" id="{303839D8-B7C7-47B5-85B7-D01917B6D2FB}"/>
+                </a:ext>
+              </a:extLst>
+            </wp:docPr>
+            <wp:cNvGraphicFramePr>
+              <a:graphicFrameLocks xmlns:a="http://schemas.openxmlformats.org/drawingml/2006/main" noChangeAspect="1"/>
+            </wp:cNvGraphicFramePr>
+            <a:graphic xmlns:a="http://schemas.openxmlformats.org/drawingml/2006/main">
+              <a:graphicData uri="http://schemas.openxmlformats.org/drawingml/2006/picture">
+                <pic:pic xmlns:pic="http://schemas.openxmlformats.org/drawingml/2006/picture">
+                  <pic:nvPicPr>
+                    <pic:cNvPr id="9" name="table" descr="Interface gráfica do usuário&#10;&#10;Descrição gerada automaticamente">
+                      <a:extLst>
+                        <a:ext uri="{FF2B5EF4-FFF2-40B4-BE49-F238E27FC236}">
+                          <a16:creationId xmlns:a16="http://schemas.microsoft.com/office/drawing/2014/main" id="{303839D8-B7C7-47B5-85B7-D01917B6D2FB}"/>
+                        </a:ext>
+                      </a:extLst>
+                    </pic:cNvPr>
+                    <pic:cNvPicPr>
+                      <a:picLocks noChangeAspect="1"/>
+                    </pic:cNvPicPr>
+                  </pic:nvPicPr>
+                  <pic:blipFill>
+                    <a:blip r:embed="rId18"/>
+                    <a:stretch>
+                      <a:fillRect/>
+                    </a:stretch>
+                  </pic:blipFill>
+                  <pic:spPr>
+                    <a:xfrm>
+                      <a:off x="0" y="0"/>
+                      <a:ext cx="4459898" cy="1401259"/>
+                    </a:xfrm>
+                    <a:prstGeom prst="rect">
+                      <a:avLst/>
+                    </a:prstGeom>
+                  </pic:spPr>
+                </pic:pic>
+              </a:graphicData>
+            </a:graphic>
+            <wp14:sizeRelH relativeFrom="margin">
+              <wp14:pctWidth>0</wp14:pctWidth>
+            </wp14:sizeRelH>
+            <wp14:sizeRelV relativeFrom="margin">
+              <wp14:pctHeight>0</wp14:pctHeight>
+            </wp14:sizeRelV>
+          </wp:anchor>
+        </w:drawing>
+      </w:r>
+      <w:r>
+        <w:drawing>
+          <wp:anchor distT="0" distB="0" distL="114300" distR="114300" simplePos="0" relativeHeight="251663360" behindDoc="0" locked="0" layoutInCell="1" allowOverlap="1" wp14:anchorId="1FE95093" wp14:editId="1DB7D74D">
+            <wp:simplePos x="0" y="0"/>
+            <wp:positionH relativeFrom="margin">
+              <wp:align>center</wp:align>
+            </wp:positionH>
+            <wp:positionV relativeFrom="paragraph">
+              <wp:posOffset>2031643</wp:posOffset>
+            </wp:positionV>
+            <wp:extent cx="4459605" cy="1365250"/>
+            <wp:effectExtent l="0" t="0" r="0" b="0"/>
+            <wp:wrapNone/>
+            <wp:docPr id="8" name="table" descr="Uma imagem contendo Tabela&#10;&#10;Descrição gerada automaticamente">
+              <a:extLst xmlns:a="http://schemas.openxmlformats.org/drawingml/2006/main">
+                <a:ext uri="{FF2B5EF4-FFF2-40B4-BE49-F238E27FC236}">
+                  <a16:creationId xmlns:a16="http://schemas.microsoft.com/office/drawing/2014/main" id="{AD256B91-CA83-8C24-0372-A0AE63C144E1}"/>
+                </a:ext>
+              </a:extLst>
+            </wp:docPr>
+            <wp:cNvGraphicFramePr>
+              <a:graphicFrameLocks xmlns:a="http://schemas.openxmlformats.org/drawingml/2006/main" noChangeAspect="1"/>
+            </wp:cNvGraphicFramePr>
+            <a:graphic xmlns:a="http://schemas.openxmlformats.org/drawingml/2006/main">
+              <a:graphicData uri="http://schemas.openxmlformats.org/drawingml/2006/picture">
+                <pic:pic xmlns:pic="http://schemas.openxmlformats.org/drawingml/2006/picture">
+                  <pic:nvPicPr>
+                    <pic:cNvPr id="8" name="table" descr="Uma imagem contendo Tabela&#10;&#10;Descrição gerada automaticamente">
+                      <a:extLst>
+                        <a:ext uri="{FF2B5EF4-FFF2-40B4-BE49-F238E27FC236}">
+                          <a16:creationId xmlns:a16="http://schemas.microsoft.com/office/drawing/2014/main" id="{AD256B91-CA83-8C24-0372-A0AE63C144E1}"/>
+                        </a:ext>
+                      </a:extLst>
+                    </pic:cNvPr>
+                    <pic:cNvPicPr>
+                      <a:picLocks noChangeAspect="1"/>
+                    </pic:cNvPicPr>
+                  </pic:nvPicPr>
+                  <pic:blipFill>
+                    <a:blip r:embed="rId19"/>
+                    <a:stretch>
+                      <a:fillRect/>
+                    </a:stretch>
+                  </pic:blipFill>
+                  <pic:spPr>
+                    <a:xfrm>
+                      <a:off x="0" y="0"/>
+                      <a:ext cx="4459605" cy="1365250"/>
+                    </a:xfrm>
+                    <a:prstGeom prst="rect">
+                      <a:avLst/>
+                    </a:prstGeom>
+                  </pic:spPr>
+                </pic:pic>
+              </a:graphicData>
+            </a:graphic>
+            <wp14:sizeRelH relativeFrom="margin">
+              <wp14:pctWidth>0</wp14:pctWidth>
+            </wp14:sizeRelH>
+            <wp14:sizeRelV relativeFrom="margin">
+              <wp14:pctHeight>0</wp14:pctHeight>
+            </wp14:sizeRelV>
+          </wp:anchor>
+        </w:drawing>
+      </w:r>
+      <w:r>
+        <w:drawing>
+          <wp:anchor distT="0" distB="0" distL="114300" distR="114300" simplePos="0" relativeHeight="251662336" behindDoc="0" locked="0" layoutInCell="1" allowOverlap="1" wp14:anchorId="5720C1A4" wp14:editId="6F77A8E1">
+            <wp:simplePos x="0" y="0"/>
+            <wp:positionH relativeFrom="column">
+              <wp:posOffset>932815</wp:posOffset>
+            </wp:positionH>
+            <wp:positionV relativeFrom="paragraph">
+              <wp:posOffset>305435</wp:posOffset>
+            </wp:positionV>
+            <wp:extent cx="4459605" cy="1362710"/>
+            <wp:effectExtent l="0" t="0" r="0" b="0"/>
+            <wp:wrapNone/>
+            <wp:docPr id="7" name="table" descr="Tabela&#10;&#10;Descrição gerada automaticamente com confiança baixa">
+              <a:extLst xmlns:a="http://schemas.openxmlformats.org/drawingml/2006/main">
+                <a:ext uri="{FF2B5EF4-FFF2-40B4-BE49-F238E27FC236}">
+                  <a16:creationId xmlns:a16="http://schemas.microsoft.com/office/drawing/2014/main" id="{EDB38664-C308-39B0-E4B0-EF116648A741}"/>
+                </a:ext>
+              </a:extLst>
+            </wp:docPr>
+            <wp:cNvGraphicFramePr>
+              <a:graphicFrameLocks xmlns:a="http://schemas.openxmlformats.org/drawingml/2006/main" noChangeAspect="1"/>
+            </wp:cNvGraphicFramePr>
+            <a:graphic xmlns:a="http://schemas.openxmlformats.org/drawingml/2006/main">
+              <a:graphicData uri="http://schemas.openxmlformats.org/drawingml/2006/picture">
+                <pic:pic xmlns:pic="http://schemas.openxmlformats.org/drawingml/2006/picture">
+                  <pic:nvPicPr>
+                    <pic:cNvPr id="7" name="table" descr="Tabela&#10;&#10;Descrição gerada automaticamente com confiança baixa">
+                      <a:extLst>
+                        <a:ext uri="{FF2B5EF4-FFF2-40B4-BE49-F238E27FC236}">
+                          <a16:creationId xmlns:a16="http://schemas.microsoft.com/office/drawing/2014/main" id="{EDB38664-C308-39B0-E4B0-EF116648A741}"/>
+                        </a:ext>
+                      </a:extLst>
+                    </pic:cNvPr>
+                    <pic:cNvPicPr>
+                      <a:picLocks noChangeAspect="1"/>
+                    </pic:cNvPicPr>
+                  </pic:nvPicPr>
+                  <pic:blipFill>
+                    <a:blip r:embed="rId20"/>
+                    <a:stretch>
+                      <a:fillRect/>
+                    </a:stretch>
+                  </pic:blipFill>
+                  <pic:spPr>
+                    <a:xfrm>
+                      <a:off x="0" y="0"/>
+                      <a:ext cx="4459605" cy="1362710"/>
+                    </a:xfrm>
+                    <a:prstGeom prst="rect">
+                      <a:avLst/>
+                    </a:prstGeom>
+                  </pic:spPr>
+                </pic:pic>
+              </a:graphicData>
+            </a:graphic>
+            <wp14:sizeRelH relativeFrom="margin">
+              <wp14:pctWidth>0</wp14:pctWidth>
+            </wp14:sizeRelH>
+            <wp14:sizeRelV relativeFrom="margin">
+              <wp14:pctHeight>0</wp14:pctHeight>
+            </wp14:sizeRelV>
+          </wp:anchor>
+        </w:drawing>
+      </w:r>
+    </w:p>
     <w:sectPr>
-      <w:headerReference w:type="even" r:id="rId18"/>
-      <w:headerReference w:type="default" r:id="rId19"/>
-      <w:headerReference w:type="first" r:id="rId20"/>
+      <w:headerReference w:type="even" r:id="rId21"/>
+      <w:headerReference w:type="default" r:id="rId22"/>
+      <w:headerReference w:type="first" r:id="rId23"/>
       <w:pgSz w:w="11906" w:h="16838" w:code="9"/>
       <w:pgMar w:top="964" w:right="964" w:bottom="964" w:left="964" w:header="709" w:footer="709" w:gutter="0"/>
       <w:pgNumType w:start="0"/>
@@ -10763,7 +11163,6 @@
   <w:style w:type="character" w:default="1" w:styleId="Fontepargpadro">
     <w:name w:val="Default Paragraph Font"/>
     <w:uiPriority w:val="1"/>
-    <w:semiHidden/>
     <w:unhideWhenUsed/>
   </w:style>
   <w:style w:type="table" w:default="1" w:styleId="Tabelanormal">
@@ -11448,15 +11847,6 @@
 </file>
 
 <file path=customXml/item1.xml><?xml version="1.0" encoding="utf-8"?>
-<?mso-contentType ?>
-<FormTemplates xmlns="http://schemas.microsoft.com/sharepoint/v3/contenttype/forms">
-  <Display>DocumentLibraryForm</Display>
-  <Edit>DocumentLibraryForm</Edit>
-  <New>DocumentLibraryForm</New>
-</FormTemplates>
-</file>
-
-<file path=customXml/item2.xml><?xml version="1.0" encoding="utf-8"?>
 <p:properties xmlns:p="http://schemas.microsoft.com/office/2006/metadata/properties" xmlns:xsi="http://www.w3.org/2001/XMLSchema-instance" xmlns:pc="http://schemas.microsoft.com/office/infopath/2007/PartnerControls">
   <documentManagement>
     <lcf76f155ced4ddcb4097134ff3c332f xmlns="0a53ad5e-08cc-4fba-9df9-747b79db3e02">
@@ -11467,7 +11857,20 @@
 </p:properties>
 </file>
 
+<file path=customXml/item2.xml><?xml version="1.0" encoding="utf-8"?>
+<?mso-contentType ?>
+<FormTemplates xmlns="http://schemas.microsoft.com/sharepoint/v3/contenttype/forms">
+  <Display>DocumentLibraryForm</Display>
+  <Edit>DocumentLibraryForm</Edit>
+  <New>DocumentLibraryForm</New>
+</FormTemplates>
+</file>
+
 <file path=customXml/item3.xml><?xml version="1.0" encoding="utf-8"?>
+<b:Sources xmlns:b="http://schemas.openxmlformats.org/officeDocument/2006/bibliography" xmlns="http://schemas.openxmlformats.org/officeDocument/2006/bibliography" SelectedStyle="\APASixthEditionOfficeOnline.xsl" StyleName="APA" Version="6"/>
+</file>
+
+<file path=customXml/item4.xml><?xml version="1.0" encoding="utf-8"?>
 <ct:contentTypeSchema xmlns:ct="http://schemas.microsoft.com/office/2006/metadata/contentType" xmlns:ma="http://schemas.microsoft.com/office/2006/metadata/properties/metaAttributes" ct:_="" ma:_="" ma:contentTypeName="Documento" ma:contentTypeID="0x0101007F8ECE7139958D46ABEDA89D12B90CBF" ma:contentTypeVersion="11" ma:contentTypeDescription="Crie um novo documento." ma:contentTypeScope="" ma:versionID="21e015a6802de694804c575cb15722cd">
   <xsd:schema xmlns:xsd="http://www.w3.org/2001/XMLSchema" xmlns:xs="http://www.w3.org/2001/XMLSchema" xmlns:p="http://schemas.microsoft.com/office/2006/metadata/properties" xmlns:ns2="0a53ad5e-08cc-4fba-9df9-747b79db3e02" xmlns:ns3="99f50afe-28e2-457c-9852-048361d66aad" targetNamespace="http://schemas.microsoft.com/office/2006/metadata/properties" ma:root="true" ma:fieldsID="2434ad73d381691fa3d497c2fd2bdd4c" ns2:_="" ns3:_="">
     <xsd:import namespace="0a53ad5e-08cc-4fba-9df9-747b79db3e02"/>
@@ -11656,19 +12059,7 @@
 </ct:contentTypeSchema>
 </file>
 
-<file path=customXml/item4.xml><?xml version="1.0" encoding="utf-8"?>
-<b:Sources xmlns:b="http://schemas.openxmlformats.org/officeDocument/2006/bibliography" xmlns="http://schemas.openxmlformats.org/officeDocument/2006/bibliography" SelectedStyle="\APASixthEditionOfficeOnline.xsl" StyleName="APA" Version="6"/>
-</file>
-
 <file path=customXml/itemProps1.xml><?xml version="1.0" encoding="utf-8"?>
-<ds:datastoreItem xmlns:ds="http://schemas.openxmlformats.org/officeDocument/2006/customXml" ds:itemID="{B52C9AD5-4F18-4494-A12B-C11EA8399E21}">
-  <ds:schemaRefs>
-    <ds:schemaRef ds:uri="http://schemas.microsoft.com/sharepoint/v3/contenttype/forms"/>
-  </ds:schemaRefs>
-</ds:datastoreItem>
-</file>
-
-<file path=customXml/itemProps2.xml><?xml version="1.0" encoding="utf-8"?>
 <ds:datastoreItem xmlns:ds="http://schemas.openxmlformats.org/officeDocument/2006/customXml" ds:itemID="{79054B02-B215-46AC-9176-544339E93661}">
   <ds:schemaRefs>
     <ds:schemaRef ds:uri="http://schemas.microsoft.com/office/2006/metadata/properties"/>
@@ -11679,7 +12070,23 @@
 </ds:datastoreItem>
 </file>
 
+<file path=customXml/itemProps2.xml><?xml version="1.0" encoding="utf-8"?>
+<ds:datastoreItem xmlns:ds="http://schemas.openxmlformats.org/officeDocument/2006/customXml" ds:itemID="{B52C9AD5-4F18-4494-A12B-C11EA8399E21}">
+  <ds:schemaRefs>
+    <ds:schemaRef ds:uri="http://schemas.microsoft.com/sharepoint/v3/contenttype/forms"/>
+  </ds:schemaRefs>
+</ds:datastoreItem>
+</file>
+
 <file path=customXml/itemProps3.xml><?xml version="1.0" encoding="utf-8"?>
+<ds:datastoreItem xmlns:ds="http://schemas.openxmlformats.org/officeDocument/2006/customXml" ds:itemID="{43C36E59-8586-4352-8310-158AD4E65655}">
+  <ds:schemaRefs>
+    <ds:schemaRef ds:uri="http://schemas.openxmlformats.org/officeDocument/2006/bibliography"/>
+  </ds:schemaRefs>
+</ds:datastoreItem>
+</file>
+
+<file path=customXml/itemProps4.xml><?xml version="1.0" encoding="utf-8"?>
 <ds:datastoreItem xmlns:ds="http://schemas.openxmlformats.org/officeDocument/2006/customXml" ds:itemID="{A4DC0A27-FA5F-44DB-905C-A1401F5BD778}">
   <ds:schemaRefs>
     <ds:schemaRef ds:uri="http://schemas.microsoft.com/office/2006/metadata/contentType"/>
@@ -11696,12 +12103,4 @@
     <ds:schemaRef ds:uri="http://schemas.microsoft.com/internal/obd"/>
   </ds:schemaRefs>
 </ds:datastoreItem>
-</file>
-
-<file path=customXml/itemProps4.xml><?xml version="1.0" encoding="utf-8"?>
-<ds:datastoreItem xmlns:ds="http://schemas.openxmlformats.org/officeDocument/2006/customXml" ds:itemID="{43C36E59-8586-4352-8310-158AD4E65655}">
-  <ds:schemaRefs>
-    <ds:schemaRef ds:uri="http://schemas.openxmlformats.org/officeDocument/2006/bibliography"/>
-  </ds:schemaRefs>
-</ds:datastoreItem>
 </file>
</xml_diff>